<commit_message>
Start automating record linkage
</commit_message>
<xml_diff>
--- a/doc/Description of code to run.docx
+++ b/doc/Description of code to run.docx
@@ -12,10 +12,7 @@
         <w:ind w:left="360"/>
       </w:pPr>
       <w:r>
-        <w:t xml:space="preserve">1) </w:t>
-      </w:r>
-      <w:r>
-        <w:t>“</w:t>
+        <w:t>1) “</w:t>
       </w:r>
       <w:proofErr w:type="gramStart"/>
       <w:r>
@@ -47,16 +44,7 @@
         <w:pStyle w:val="ListParagraph"/>
       </w:pPr>
       <w:r>
-        <w:t>-called cls_tidy_full</w:t>
-      </w:r>
-      <w:r>
-        <w:t xml:space="preserve">.csv </w:t>
-      </w:r>
-      <w:r>
-        <w:t>(all reports 2016-part of 2018)</w:t>
-      </w:r>
-      <w:r>
-        <w:t xml:space="preserve"> and mrip_tidy_16.csv</w:t>
+        <w:t>-called cls_tidy_full.csv (all reports 2016-part of 2018) and mrip_tidy_16.csv</w:t>
       </w:r>
     </w:p>
     <w:p>
@@ -108,10 +96,71 @@
     </w:p>
     <w:p>
       <w:r>
+        <w:t xml:space="preserve">       3) “</w:t>
+      </w:r>
+      <w:proofErr w:type="gramStart"/>
+      <w:r>
+        <w:t>matching</w:t>
+      </w:r>
+      <w:proofErr w:type="gramEnd"/>
+      <w:r>
         <w:t xml:space="preserve"> </w:t>
       </w:r>
-      <w:r>
-        <w:t xml:space="preserve">      3</w:t>
+      <w:proofErr w:type="spellStart"/>
+      <w:r>
+        <w:t>mrip</w:t>
+      </w:r>
+      <w:proofErr w:type="spellEnd"/>
+      <w:r>
+        <w:t xml:space="preserve"> and </w:t>
+      </w:r>
+      <w:proofErr w:type="spellStart"/>
+      <w:r>
+        <w:t>cls</w:t>
+      </w:r>
+      <w:proofErr w:type="spellEnd"/>
+      <w:r>
+        <w:t xml:space="preserve"> all possible matches 2016.R”  - clean up and do a full join between </w:t>
+      </w:r>
+      <w:proofErr w:type="spellStart"/>
+      <w:r>
+        <w:t>cls</w:t>
+      </w:r>
+      <w:proofErr w:type="spellEnd"/>
+      <w:r>
+        <w:t xml:space="preserve"> and </w:t>
+      </w:r>
+      <w:proofErr w:type="spellStart"/>
+      <w:r>
+        <w:t>mrip</w:t>
+      </w:r>
+      <w:proofErr w:type="spellEnd"/>
+      <w:r>
+        <w:t xml:space="preserve"> data based on CLS ID and Wave/Year. – get </w:t>
+      </w:r>
+      <w:proofErr w:type="gramStart"/>
+      <w:r>
+        <w:t>3</w:t>
+      </w:r>
+      <w:proofErr w:type="gramEnd"/>
+      <w:r>
+        <w:t xml:space="preserve"> datasets cls_tidy2_full.csv (updated for full </w:t>
+      </w:r>
+      <w:proofErr w:type="spellStart"/>
+      <w:r>
+        <w:t>cls</w:t>
+      </w:r>
+      <w:proofErr w:type="spellEnd"/>
+      <w:r>
+        <w:t xml:space="preserve"> data), mrip_tidy2_16.csv (updated), and 2016_all_possible_matches.csv</w:t>
+      </w:r>
+    </w:p>
+    <w:p>
+      <w:r>
+        <w:t xml:space="preserve">       </w:t>
+      </w:r>
+      <w:r>
+        <w:t>4</w:t>
       </w:r>
       <w:r>
         <w:t>) “</w:t>
@@ -138,7 +187,7 @@
       </w:r>
       <w:proofErr w:type="spellEnd"/>
       <w:r>
-        <w:t xml:space="preserve"> all possible matches 2016.R”  - clean up and do a full join between </w:t>
+        <w:t xml:space="preserve"> all possible matches 2017.R”  - clean up and do a full join between </w:t>
       </w:r>
       <w:proofErr w:type="spellStart"/>
       <w:r>
@@ -154,281 +203,215 @@
       </w:r>
       <w:proofErr w:type="spellEnd"/>
       <w:r>
-        <w:t xml:space="preserve"> data based on CLS ID and Wave/Year. – get </w:t>
+        <w:t xml:space="preserve"> data based on CLS ID</w:t>
+      </w:r>
+      <w:r>
+        <w:t xml:space="preserve"> and Wave/Year</w:t>
+      </w:r>
+      <w:r>
+        <w:t xml:space="preserve">. – get </w:t>
       </w:r>
       <w:proofErr w:type="gramStart"/>
       <w:r>
-        <w:t>3</w:t>
+        <w:t>2</w:t>
       </w:r>
       <w:proofErr w:type="gramEnd"/>
       <w:r>
-        <w:t xml:space="preserve"> datasets cls_tidy2</w:t>
-      </w:r>
-      <w:r>
-        <w:t>_full</w:t>
-      </w:r>
-      <w:r>
-        <w:t>.csv (updated</w:t>
-      </w:r>
-      <w:r>
-        <w:t xml:space="preserve"> for full </w:t>
-      </w:r>
-      <w:proofErr w:type="spellStart"/>
-      <w:r>
-        <w:t>cls</w:t>
-      </w:r>
-      <w:proofErr w:type="spellEnd"/>
-      <w:r>
-        <w:t xml:space="preserve"> data</w:t>
-      </w:r>
-      <w:r>
-        <w:t>), mrip_tidy2_16.csv (updated), and 2016_all_possible_matches.csv</w:t>
-      </w:r>
-    </w:p>
-    <w:p>
-      <w:r>
-        <w:t xml:space="preserve">       </w:t>
-      </w:r>
-      <w:r>
-        <w:t>4</w:t>
+        <w:t xml:space="preserve"> datasets</w:t>
+      </w:r>
+      <w:r>
+        <w:t>:</w:t>
+      </w:r>
+      <w:r>
+        <w:t xml:space="preserve"> mrip_tidy</w:t>
+      </w:r>
+      <w:r>
+        <w:t>2</w:t>
+      </w:r>
+      <w:r>
+        <w:t>_17.csv</w:t>
+      </w:r>
+      <w:r>
+        <w:t xml:space="preserve"> (updated)</w:t>
+      </w:r>
+      <w:r>
+        <w:t>, and 2017_all_possible_matches.csv</w:t>
+      </w:r>
+    </w:p>
+    <w:p>
+      <w:r>
+        <w:t xml:space="preserve">       5) “cleaning up all possible matches 2016” – cleans up all possible matches from 2016, outputs tidy_all_matches_docks_2016.csv which can be considered a dataset of the non-matches from 2016 since there are so few matches relative to all possible matches </w:t>
+      </w:r>
+    </w:p>
+    <w:p>
+      <w:r>
+        <w:t xml:space="preserve">      </w:t>
+      </w:r>
+      <w:r>
+        <w:t>6</w:t>
+      </w:r>
+      <w:r>
+        <w:t xml:space="preserve">) “cleaning up all possible matches 2017” </w:t>
+      </w:r>
+      <w:r>
+        <w:t>–</w:t>
+      </w:r>
+      <w:r>
+        <w:t xml:space="preserve"> </w:t>
+      </w:r>
+      <w:r>
+        <w:t xml:space="preserve">cleans up all possible matches from 2017, outputs tidy_all_matches_docks_2017.csv which can be considered a dataset of the non-matches from 2017 since there are so few matches relative to all possible matches </w:t>
+      </w:r>
+    </w:p>
+    <w:p>
+      <w:r>
+        <w:t xml:space="preserve">      </w:t>
+      </w:r>
+      <w:r>
+        <w:t>7</w:t>
       </w:r>
       <w:r>
         <w:t>) “</w:t>
       </w:r>
       <w:proofErr w:type="gramStart"/>
       <w:r>
-        <w:t>matching</w:t>
+        <w:t>merging</w:t>
       </w:r>
       <w:proofErr w:type="gramEnd"/>
       <w:r>
+        <w:t xml:space="preserve"> 2016 and 2017 all possible </w:t>
+      </w:r>
+      <w:proofErr w:type="spellStart"/>
+      <w:r>
+        <w:t>matches.R</w:t>
+      </w:r>
+      <w:proofErr w:type="spellEnd"/>
+      <w:r>
+        <w:t>”</w:t>
+      </w:r>
+      <w:r>
+        <w:t xml:space="preserve"> –  binds the rows of </w:t>
+      </w:r>
+      <w:r>
+        <w:t>tidy_all_matches_docks_2016.csv</w:t>
+      </w:r>
+      <w:r>
+        <w:t xml:space="preserve"> and tidy_all_matches_docks_2017</w:t>
+      </w:r>
+      <w:r>
+        <w:t>.csv</w:t>
+      </w:r>
+      <w:r>
+        <w:t xml:space="preserve"> together to get a large dataset of all possible matches from 2016 and 2017.</w:t>
+      </w:r>
+      <w:r>
+        <w:t xml:space="preserve"> – </w:t>
+      </w:r>
+      <w:proofErr w:type="gramStart"/>
+      <w:r>
+        <w:t>output</w:t>
+      </w:r>
+      <w:proofErr w:type="gramEnd"/>
+      <w:r>
+        <w:t xml:space="preserve"> all_possible_matches_16_17.csv</w:t>
+      </w:r>
+    </w:p>
+    <w:p>
+      <w:r>
+        <w:t>---- “</w:t>
+      </w:r>
+      <w:proofErr w:type="spellStart"/>
+      <w:r>
+        <w:t>source_all_possible_matches.R</w:t>
+      </w:r>
+      <w:proofErr w:type="spellEnd"/>
+      <w:r>
+        <w:t>” does steps 1-7 in one script</w:t>
+      </w:r>
+    </w:p>
+    <w:p>
+      <w:r>
         <w:t xml:space="preserve"> </w:t>
       </w:r>
-      <w:proofErr w:type="spellStart"/>
-      <w:r>
-        <w:t>mrip</w:t>
-      </w:r>
-      <w:proofErr w:type="spellEnd"/>
-      <w:r>
-        <w:t xml:space="preserve"> and </w:t>
-      </w:r>
-      <w:proofErr w:type="spellStart"/>
-      <w:r>
-        <w:t>cls</w:t>
-      </w:r>
-      <w:proofErr w:type="spellEnd"/>
-      <w:r>
-        <w:t xml:space="preserve"> all possible matches 2017.R”  - clean up and do a full join between </w:t>
-      </w:r>
-      <w:proofErr w:type="spellStart"/>
-      <w:r>
-        <w:t>cls</w:t>
-      </w:r>
-      <w:proofErr w:type="spellEnd"/>
-      <w:r>
-        <w:t xml:space="preserve"> and </w:t>
-      </w:r>
-      <w:proofErr w:type="spellStart"/>
-      <w:r>
-        <w:t>mrip</w:t>
-      </w:r>
-      <w:proofErr w:type="spellEnd"/>
-      <w:r>
-        <w:t xml:space="preserve"> data based on CLS ID</w:t>
-      </w:r>
-      <w:r>
-        <w:t xml:space="preserve"> and Wave/Year</w:t>
-      </w:r>
-      <w:r>
-        <w:t xml:space="preserve">. – get </w:t>
+      <w:r>
+        <w:t xml:space="preserve"> </w:t>
+      </w:r>
+      <w:r>
+        <w:t xml:space="preserve">   </w:t>
+      </w:r>
+      <w:r>
+        <w:t>8</w:t>
+      </w:r>
+      <w:r>
+        <w:t>) “</w:t>
       </w:r>
       <w:proofErr w:type="gramStart"/>
       <w:r>
-        <w:t>2</w:t>
+        <w:t>distribution</w:t>
       </w:r>
       <w:proofErr w:type="gramEnd"/>
       <w:r>
-        <w:t xml:space="preserve"> datasets</w:t>
-      </w:r>
-      <w:r>
-        <w:t>:</w:t>
-      </w:r>
-      <w:r>
-        <w:t xml:space="preserve"> mrip_tidy</w:t>
-      </w:r>
-      <w:r>
-        <w:t>2</w:t>
-      </w:r>
-      <w:r>
-        <w:t>_17.csv</w:t>
-      </w:r>
-      <w:r>
-        <w:t xml:space="preserve"> (updated)</w:t>
-      </w:r>
-      <w:r>
-        <w:t>, and 2017_all_possible_matches.csv</w:t>
-      </w:r>
-    </w:p>
-    <w:p>
-      <w:r>
-        <w:t xml:space="preserve">       </w:t>
-      </w:r>
-      <w:r>
-        <w:t>5</w:t>
-      </w:r>
-      <w:r>
-        <w:t xml:space="preserve">) “cleaning up all possible matches 2016” – cleans up all possible matches from 2016, outputs tidy_all_matches_docks_2016.csv which can be considered a dataset of the non-matches from 2016 since there are so few matches relative to all possible matches </w:t>
-      </w:r>
-    </w:p>
-    <w:p>
-      <w:r>
-        <w:t xml:space="preserve">      </w:t>
-      </w:r>
-      <w:r>
-        <w:t>6</w:t>
-      </w:r>
-      <w:r>
-        <w:t xml:space="preserve">) “cleaning up all possible matches 2017” </w:t>
-      </w:r>
-      <w:r>
-        <w:t>–</w:t>
+        <w:t xml:space="preserve"> of variables from all po</w:t>
+      </w:r>
+      <w:r>
+        <w:t>ssible matches 2017 and 2016</w:t>
+      </w:r>
+      <w:r>
+        <w:t>.R</w:t>
+      </w:r>
+      <w:r>
+        <w:t>” – get the distributions of variables f</w:t>
+      </w:r>
+      <w:r>
+        <w:t xml:space="preserve">rom the non-matches from </w:t>
+      </w:r>
+      <w:r>
+        <w:t xml:space="preserve">the combined all possible matches from 2016 and </w:t>
+      </w:r>
+      <w:r>
+        <w:t>2017</w:t>
+      </w:r>
+      <w:r>
+        <w:t xml:space="preserve"> – not needed in flow at this point (3-20)</w:t>
+      </w:r>
+    </w:p>
+    <w:p>
+      <w:r>
+        <w:t xml:space="preserve">     10</w:t>
+      </w:r>
+      <w:r>
+        <w:t>) “</w:t>
+      </w:r>
+      <w:proofErr w:type="gramStart"/>
+      <w:r>
+        <w:t>distributions</w:t>
+      </w:r>
+      <w:proofErr w:type="gramEnd"/>
+      <w:r>
+        <w:t xml:space="preserve"> of linking variables from matches 2016 and 2017.R”</w:t>
       </w:r>
       <w:r>
         <w:t xml:space="preserve"> </w:t>
       </w:r>
       <w:r>
-        <w:t xml:space="preserve">cleans up all possible matches from 2017, outputs tidy_all_matches_docks_2017.csv which can be considered a dataset of the non-matches from 2017 since there are so few matches relative to all possible matches </w:t>
-      </w:r>
-    </w:p>
-    <w:p>
-      <w:r>
-        <w:t xml:space="preserve">      </w:t>
-      </w:r>
-      <w:r>
-        <w:t>7</w:t>
-      </w:r>
-      <w:r>
-        <w:t>) “</w:t>
-      </w:r>
-      <w:proofErr w:type="gramStart"/>
-      <w:r>
-        <w:t>merging</w:t>
-      </w:r>
-      <w:proofErr w:type="gramEnd"/>
-      <w:r>
-        <w:t xml:space="preserve"> 2016 and 2017 all possible </w:t>
-      </w:r>
-      <w:proofErr w:type="spellStart"/>
-      <w:r>
-        <w:t>matches.R</w:t>
-      </w:r>
-      <w:proofErr w:type="spellEnd"/>
-      <w:r>
-        <w:t>”</w:t>
-      </w:r>
-      <w:r>
-        <w:t xml:space="preserve"> –  binds the rows of </w:t>
-      </w:r>
-      <w:r>
-        <w:t>tidy_all_matches_docks_2016.csv</w:t>
-      </w:r>
-      <w:r>
-        <w:t xml:space="preserve"> and tidy_all_matches_docks_2017</w:t>
-      </w:r>
-      <w:r>
-        <w:t>.csv</w:t>
-      </w:r>
-      <w:r>
-        <w:t xml:space="preserve"> together to get a large dataset of all possible matches from 2016 and 2017.</w:t>
-      </w:r>
-      <w:r>
-        <w:t xml:space="preserve"> – </w:t>
-      </w:r>
-      <w:proofErr w:type="gramStart"/>
-      <w:r>
-        <w:t>output</w:t>
-      </w:r>
-      <w:proofErr w:type="gramEnd"/>
-      <w:r>
-        <w:t xml:space="preserve"> all_possible_matches_16_17.csv</w:t>
-      </w:r>
-    </w:p>
-    <w:p>
-      <w:r>
-        <w:t xml:space="preserve"> </w:t>
-      </w:r>
-      <w:r>
-        <w:t xml:space="preserve"> </w:t>
-      </w:r>
-      <w:r>
-        <w:t xml:space="preserve">   </w:t>
-      </w:r>
-      <w:r>
-        <w:t>8</w:t>
+        <w:t>– get the distributions of linking variables from the matches from the combined all possible matches from 2016 and 2017</w:t>
+      </w:r>
+    </w:p>
+    <w:p>
+      <w:r>
+        <w:t xml:space="preserve">    11) “</w:t>
+      </w:r>
+      <w:proofErr w:type="spellStart"/>
+      <w:r>
+        <w:t>record_linkage_algorithm</w:t>
+      </w:r>
+      <w:r>
+        <w:t>_updated</w:t>
       </w:r>
       <w:bookmarkStart w:id="0" w:name="_GoBack"/>
       <w:bookmarkEnd w:id="0"/>
       <w:r>
-        <w:t>) “</w:t>
-      </w:r>
-      <w:proofErr w:type="gramStart"/>
-      <w:r>
-        <w:t>distribution</w:t>
-      </w:r>
-      <w:proofErr w:type="gramEnd"/>
-      <w:r>
-        <w:t xml:space="preserve"> of variables from all po</w:t>
-      </w:r>
-      <w:r>
-        <w:t>ssible matches 2017 and 2016</w:t>
-      </w:r>
-      <w:r>
         <w:t>.R</w:t>
-      </w:r>
-      <w:r>
-        <w:t>” – get the distributions of variables f</w:t>
-      </w:r>
-      <w:r>
-        <w:t xml:space="preserve">rom the non-matches from </w:t>
-      </w:r>
-      <w:r>
-        <w:t xml:space="preserve">the combined all possible matches from 2016 and </w:t>
-      </w:r>
-      <w:r>
-        <w:t>2017</w:t>
-      </w:r>
-      <w:r>
-        <w:t xml:space="preserve"> – not needed in flow at this point (3-20)</w:t>
-      </w:r>
-    </w:p>
-    <w:p>
-      <w:r>
-        <w:t xml:space="preserve">     10</w:t>
-      </w:r>
-      <w:r>
-        <w:t>) “</w:t>
-      </w:r>
-      <w:proofErr w:type="gramStart"/>
-      <w:r>
-        <w:t>distributions</w:t>
-      </w:r>
-      <w:proofErr w:type="gramEnd"/>
-      <w:r>
-        <w:t xml:space="preserve"> of linking variables from matches 2016 and 2017.R”</w:t>
-      </w:r>
-      <w:r>
-        <w:t xml:space="preserve"> </w:t>
-      </w:r>
-      <w:r>
-        <w:t>– get the distributions of linking variables from the matches from the combined all possible matches from 2016 and 2017</w:t>
-      </w:r>
-    </w:p>
-    <w:p>
-      <w:r>
-        <w:t xml:space="preserve">    11) “</w:t>
-      </w:r>
-      <w:proofErr w:type="spellStart"/>
-      <w:r>
-        <w:t>record_linkage_algorithm.R</w:t>
       </w:r>
       <w:proofErr w:type="spellEnd"/>
       <w:r>

</xml_diff>